<commit_message>
[SDP-EXT] Replace radiobox "Tembusan" with checkbox.
* Fix Pahan_10 document layout.
</commit_message>
<xml_diff>
--- a/module/Pahan/10/PAHAN_10.docx
+++ b/module/Pahan/10/PAHAN_10.docx
@@ -502,8 +502,6 @@
               </w:rPr>
               <w:t>kepada]</w:t>
             </w:r>
-            <w:bookmarkStart w:id="0" w:name="_GoBack"/>
-            <w:bookmarkEnd w:id="0"/>
           </w:p>
           <w:p>
             <w:pPr>
@@ -522,7 +520,7 @@
       <w:tr>
         <w:trPr>
           <w:cantSplit/>
-          <w:trHeight w:hRule="exact" w:val="1134"/>
+          <w:trHeight w:hRule="exact" w:val="567"/>
         </w:trPr>
         <w:tc>
           <w:tcPr>
@@ -1649,15 +1647,17 @@
       <w:tr>
         <w:trPr>
           <w:cantSplit/>
-          <w:trHeight w:val="397"/>
+          <w:trHeight w:val="283"/>
           <w:jc w:val="right"/>
         </w:trPr>
         <w:tc>
           <w:tcPr>
             <w:tcW w:w="11908" w:type="dxa"/>
-          </w:tcPr>
-          <w:p>
-            <w:pPr>
+            <w:vAlign w:val="center"/>
+          </w:tcPr>
+          <w:p>
+            <w:pPr>
+              <w:jc w:val="center"/>
               <w:rPr>
                 <w:rFonts w:ascii="Times New Roman" w:eastAsia="Times New Roman" w:hAnsi="Times New Roman" w:cs="Times New Roman"/>
                 <w:noProof/>
@@ -1697,15 +1697,17 @@
       <w:tr>
         <w:trPr>
           <w:cantSplit/>
-          <w:trHeight w:val="397"/>
+          <w:trHeight w:val="283"/>
           <w:jc w:val="right"/>
         </w:trPr>
         <w:tc>
           <w:tcPr>
             <w:tcW w:w="11908" w:type="dxa"/>
-          </w:tcPr>
-          <w:p>
-            <w:pPr>
+            <w:vAlign w:val="center"/>
+          </w:tcPr>
+          <w:p>
+            <w:pPr>
+              <w:jc w:val="center"/>
               <w:rPr>
                 <w:rFonts w:ascii="Times New Roman" w:eastAsia="Times New Roman" w:hAnsi="Times New Roman" w:cs="Times New Roman"/>
                 <w:noProof/>
@@ -1751,9 +1753,11 @@
         <w:tc>
           <w:tcPr>
             <w:tcW w:w="11908" w:type="dxa"/>
-          </w:tcPr>
-          <w:p>
-            <w:pPr>
+            <w:vAlign w:val="center"/>
+          </w:tcPr>
+          <w:p>
+            <w:pPr>
+              <w:jc w:val="center"/>
               <w:rPr>
                 <w:rFonts w:ascii="Times New Roman" w:eastAsia="Times New Roman" w:hAnsi="Times New Roman" w:cs="Times New Roman"/>
                 <w:noProof/>
@@ -1766,31 +1770,37 @@
         <w:tc>
           <w:tcPr>
             <w:tcW w:w="4899" w:type="dxa"/>
-          </w:tcPr>
-          <w:p>
-            <w:pPr>
-              <w:rPr>
-                <w:rFonts w:ascii="Times New Roman" w:eastAsia="Times New Roman" w:hAnsi="Times New Roman" w:cs="Times New Roman"/>
-                <w:noProof/>
-                <w:sz w:val="24"/>
-                <w:szCs w:val="24"/>
-              </w:rPr>
-            </w:pPr>
+            <w:vAlign w:val="center"/>
+          </w:tcPr>
+          <w:p>
+            <w:pPr>
+              <w:jc w:val="center"/>
+              <w:rPr>
+                <w:rFonts w:ascii="Times New Roman" w:eastAsia="Times New Roman" w:hAnsi="Times New Roman" w:cs="Times New Roman"/>
+                <w:noProof/>
+                <w:sz w:val="24"/>
+                <w:szCs w:val="24"/>
+              </w:rPr>
+            </w:pPr>
+            <w:bookmarkStart w:id="0" w:name="_GoBack"/>
+            <w:bookmarkEnd w:id="0"/>
           </w:p>
         </w:tc>
       </w:tr>
       <w:tr>
         <w:trPr>
           <w:cantSplit/>
-          <w:trHeight w:val="397"/>
+          <w:trHeight w:val="283"/>
           <w:jc w:val="right"/>
         </w:trPr>
         <w:tc>
           <w:tcPr>
             <w:tcW w:w="11908" w:type="dxa"/>
-          </w:tcPr>
-          <w:p>
-            <w:pPr>
+            <w:vAlign w:val="bottom"/>
+          </w:tcPr>
+          <w:p>
+            <w:pPr>
+              <w:jc w:val="center"/>
               <w:rPr>
                 <w:rFonts w:ascii="Times New Roman" w:eastAsia="Times New Roman" w:hAnsi="Times New Roman" w:cs="Times New Roman"/>
                 <w:noProof/>
@@ -1834,15 +1844,17 @@
       <w:tr>
         <w:trPr>
           <w:cantSplit/>
-          <w:trHeight w:val="397"/>
+          <w:trHeight w:val="283"/>
           <w:jc w:val="right"/>
         </w:trPr>
         <w:tc>
           <w:tcPr>
             <w:tcW w:w="11908" w:type="dxa"/>
-          </w:tcPr>
-          <w:p>
-            <w:pPr>
+            <w:vAlign w:val="center"/>
+          </w:tcPr>
+          <w:p>
+            <w:pPr>
+              <w:jc w:val="center"/>
               <w:rPr>
                 <w:rFonts w:ascii="Times New Roman" w:eastAsia="Times New Roman" w:hAnsi="Times New Roman" w:cs="Times New Roman"/>
                 <w:noProof/>
@@ -1873,6 +1885,8 @@
                 <w:rFonts w:ascii="Times New Roman" w:eastAsia="Times New Roman" w:hAnsi="Times New Roman" w:cs="Times New Roman"/>
                 <w:b/>
                 <w:noProof/>
+                <w:sz w:val="24"/>
+                <w:szCs w:val="24"/>
               </w:rPr>
               <w:t>NIP.</w:t>
             </w:r>
@@ -1881,6 +1895,8 @@
                 <w:rFonts w:ascii="Times New Roman" w:eastAsia="Times New Roman" w:hAnsi="Times New Roman" w:cs="Times New Roman"/>
                 <w:b/>
                 <w:noProof/>
+                <w:sz w:val="24"/>
+                <w:szCs w:val="24"/>
                 <w:lang w:val="fi-FI"/>
               </w:rPr>
               <w:t xml:space="preserve"> </w:t>
@@ -1890,6 +1906,8 @@
                 <w:rFonts w:ascii="Times New Roman" w:eastAsia="Times New Roman" w:hAnsi="Times New Roman" w:cs="Times New Roman"/>
                 <w:b/>
                 <w:noProof/>
+                <w:sz w:val="24"/>
+                <w:szCs w:val="24"/>
               </w:rPr>
               <w:t>[ttd.nip]</w:t>
             </w:r>
@@ -2953,7 +2971,7 @@
 </file>
 
 <file path=customXml/itemProps1.xml><?xml version="1.0" encoding="utf-8"?>
-<ds:datastoreItem xmlns:ds="http://schemas.openxmlformats.org/officeDocument/2006/customXml" ds:itemID="{6816C576-6D1B-4BDC-9764-5A1B86EA18C5}">
+<ds:datastoreItem xmlns:ds="http://schemas.openxmlformats.org/officeDocument/2006/customXml" ds:itemID="{8A27F290-ABD2-4AE9-9276-942BECAD3EE2}">
   <ds:schemaRefs>
     <ds:schemaRef ds:uri="http://schemas.openxmlformats.org/officeDocument/2006/bibliography"/>
   </ds:schemaRefs>

</xml_diff>